<commit_message>
Ex01_2:  finished ex 2
</commit_message>
<xml_diff>
--- a/EX1/A26 Ex01 EladHayek 211873542 AdiZalesky 323134239/Ex01_ScreenShots.docx
+++ b/EX1/A26 Ex01 EladHayek 211873542 AdiZalesky 323134239/Ex01_ScreenShots.docx
@@ -171,9 +171,11 @@
         </w:rPr>
         <w:t xml:space="preserve">שם: </w:t>
       </w:r>
+      <w:proofErr w:type="spellStart"/>
       <w:r>
         <w:t>mscorlib</w:t>
       </w:r>
+      <w:proofErr w:type="spellEnd"/>
       <w:r>
         <w:rPr>
           <w:rFonts w:hint="cs"/>
@@ -201,9 +203,11 @@
         </w:rPr>
         <w:t xml:space="preserve">שם: </w:t>
       </w:r>
+      <w:proofErr w:type="spellStart"/>
       <w:r>
         <w:t>System.Xml</w:t>
       </w:r>
+      <w:proofErr w:type="spellEnd"/>
       <w:r>
         <w:rPr>
           <w:rFonts w:hint="cs"/>
@@ -404,6 +408,7 @@
               </w:rPr>
               <w:t xml:space="preserve">public static </w:t>
             </w:r>
+            <w:proofErr w:type="gramStart"/>
             <w:r>
               <w:rPr>
                 <w:sz w:val="20"/>
@@ -422,6 +427,7 @@
               </w:rPr>
               <w:t>Main</w:t>
             </w:r>
+            <w:proofErr w:type="gramEnd"/>
             <w:r>
               <w:rPr>
                 <w:sz w:val="20"/>
@@ -475,12 +481,14 @@
                 <w:sz w:val="20"/>
               </w:rPr>
             </w:pPr>
+            <w:proofErr w:type="spellStart"/>
             <w:r>
               <w:rPr>
                 <w:sz w:val="20"/>
               </w:rPr>
               <w:t>DemosManager</w:t>
             </w:r>
+            <w:proofErr w:type="spellEnd"/>
           </w:p>
         </w:tc>
         <w:tc>
@@ -515,7 +523,29 @@
               <w:rPr>
                 <w:sz w:val="20"/>
               </w:rPr>
-              <w:t xml:space="preserve"> static void RunDemoApp()</w:t>
+              <w:t xml:space="preserve"> static void </w:t>
+            </w:r>
+            <w:proofErr w:type="spellStart"/>
+            <w:proofErr w:type="gramStart"/>
+            <w:r>
+              <w:rPr>
+                <w:sz w:val="20"/>
+              </w:rPr>
+              <w:t>RunDemoApp</w:t>
+            </w:r>
+            <w:proofErr w:type="spellEnd"/>
+            <w:r>
+              <w:rPr>
+                <w:sz w:val="20"/>
+              </w:rPr>
+              <w:t>(</w:t>
+            </w:r>
+            <w:proofErr w:type="gramEnd"/>
+            <w:r>
+              <w:rPr>
+                <w:sz w:val="20"/>
+              </w:rPr>
+              <w:t>)</w:t>
             </w:r>
           </w:p>
           <w:p>
@@ -536,17 +566,27 @@
               </w:rPr>
               <w:t xml:space="preserve">private static bool </w:t>
             </w:r>
+            <w:proofErr w:type="spellStart"/>
+            <w:proofErr w:type="gramStart"/>
             <w:r>
               <w:rPr>
                 <w:sz w:val="20"/>
               </w:rPr>
               <w:t>authenticateUser</w:t>
             </w:r>
-            <w:r>
-              <w:rPr>
-                <w:sz w:val="20"/>
-              </w:rPr>
-              <w:t>()</w:t>
+            <w:proofErr w:type="spellEnd"/>
+            <w:r>
+              <w:rPr>
+                <w:sz w:val="20"/>
+              </w:rPr>
+              <w:t>(</w:t>
+            </w:r>
+            <w:proofErr w:type="gramEnd"/>
+            <w:r>
+              <w:rPr>
+                <w:sz w:val="20"/>
+              </w:rPr>
+              <w:t>)</w:t>
             </w:r>
           </w:p>
           <w:p>
@@ -567,29 +607,41 @@
               </w:rPr>
               <w:t xml:space="preserve">private static </w:t>
             </w:r>
+            <w:proofErr w:type="spellStart"/>
             <w:r>
               <w:rPr>
                 <w:sz w:val="20"/>
               </w:rPr>
               <w:t>eDemoOptions</w:t>
             </w:r>
+            <w:proofErr w:type="spellEnd"/>
             <w:r>
               <w:rPr>
                 <w:sz w:val="20"/>
               </w:rPr>
               <w:t xml:space="preserve"> </w:t>
             </w:r>
+            <w:proofErr w:type="spellStart"/>
+            <w:proofErr w:type="gramStart"/>
             <w:r>
               <w:rPr>
                 <w:sz w:val="20"/>
               </w:rPr>
               <w:t>getUserInput</w:t>
             </w:r>
-            <w:r>
-              <w:rPr>
-                <w:sz w:val="20"/>
-              </w:rPr>
-              <w:t>()</w:t>
+            <w:proofErr w:type="spellEnd"/>
+            <w:r>
+              <w:rPr>
+                <w:sz w:val="20"/>
+              </w:rPr>
+              <w:t>(</w:t>
+            </w:r>
+            <w:proofErr w:type="gramEnd"/>
+            <w:r>
+              <w:rPr>
+                <w:sz w:val="20"/>
+              </w:rPr>
+              <w:t>)</w:t>
             </w:r>
           </w:p>
           <w:p>
@@ -610,17 +662,27 @@
               </w:rPr>
               <w:t xml:space="preserve">private static void </w:t>
             </w:r>
+            <w:proofErr w:type="spellStart"/>
+            <w:proofErr w:type="gramStart"/>
             <w:r>
               <w:rPr>
                 <w:sz w:val="20"/>
               </w:rPr>
               <w:t>showOptions</w:t>
             </w:r>
-            <w:r>
-              <w:rPr>
-                <w:sz w:val="20"/>
-              </w:rPr>
-              <w:t>()</w:t>
+            <w:proofErr w:type="spellEnd"/>
+            <w:r>
+              <w:rPr>
+                <w:sz w:val="20"/>
+              </w:rPr>
+              <w:t>(</w:t>
+            </w:r>
+            <w:proofErr w:type="gramEnd"/>
+            <w:r>
+              <w:rPr>
+                <w:sz w:val="20"/>
+              </w:rPr>
+              <w:t>)</w:t>
             </w:r>
           </w:p>
         </w:tc>
@@ -705,17 +767,27 @@
               </w:rPr>
               <w:t xml:space="preserve">public static void </w:t>
             </w:r>
+            <w:proofErr w:type="spellStart"/>
+            <w:proofErr w:type="gramStart"/>
             <w:r>
               <w:rPr>
                 <w:sz w:val="20"/>
               </w:rPr>
               <w:t>RunBinaryCheck</w:t>
             </w:r>
-            <w:r>
-              <w:rPr>
-                <w:sz w:val="20"/>
-              </w:rPr>
-              <w:t>()</w:t>
+            <w:proofErr w:type="spellEnd"/>
+            <w:r>
+              <w:rPr>
+                <w:sz w:val="20"/>
+              </w:rPr>
+              <w:t>(</w:t>
+            </w:r>
+            <w:proofErr w:type="gramEnd"/>
+            <w:r>
+              <w:rPr>
+                <w:sz w:val="20"/>
+              </w:rPr>
+              <w:t>)</w:t>
             </w:r>
           </w:p>
           <w:p>
@@ -736,17 +808,27 @@
               </w:rPr>
               <w:t xml:space="preserve">public static void </w:t>
             </w:r>
+            <w:proofErr w:type="spellStart"/>
+            <w:proofErr w:type="gramStart"/>
             <w:r>
               <w:rPr>
                 <w:sz w:val="20"/>
               </w:rPr>
               <w:t>RunSandClock</w:t>
             </w:r>
-            <w:r>
-              <w:rPr>
-                <w:sz w:val="20"/>
-              </w:rPr>
-              <w:t>()</w:t>
+            <w:proofErr w:type="spellEnd"/>
+            <w:r>
+              <w:rPr>
+                <w:sz w:val="20"/>
+              </w:rPr>
+              <w:t>(</w:t>
+            </w:r>
+            <w:proofErr w:type="gramEnd"/>
+            <w:r>
+              <w:rPr>
+                <w:sz w:val="20"/>
+              </w:rPr>
+              <w:t>)</w:t>
             </w:r>
           </w:p>
           <w:p>
@@ -767,17 +849,27 @@
               </w:rPr>
               <w:t xml:space="preserve">private static int </w:t>
             </w:r>
+            <w:proofErr w:type="spellStart"/>
+            <w:proofErr w:type="gramStart"/>
             <w:r>
               <w:rPr>
                 <w:sz w:val="20"/>
               </w:rPr>
               <w:t>buildLine</w:t>
             </w:r>
-            <w:r>
-              <w:rPr>
-                <w:sz w:val="20"/>
-              </w:rPr>
-              <w:t>(StringBuilder, int, int)</w:t>
+            <w:proofErr w:type="spellEnd"/>
+            <w:r>
+              <w:rPr>
+                <w:sz w:val="20"/>
+              </w:rPr>
+              <w:t>(</w:t>
+            </w:r>
+            <w:proofErr w:type="gramEnd"/>
+            <w:r>
+              <w:rPr>
+                <w:sz w:val="20"/>
+              </w:rPr>
+              <w:t>StringBuilder, int, int)</w:t>
             </w:r>
           </w:p>
           <w:p>
@@ -796,14 +888,30 @@
               <w:rPr>
                 <w:sz w:val="20"/>
               </w:rPr>
-              <w:t xml:space="preserve">private static bool </w:t>
-            </w:r>
+              <w:t xml:space="preserve">private static </w:t>
+            </w:r>
+            <w:proofErr w:type="gramStart"/>
+            <w:r>
+              <w:rPr>
+                <w:sz w:val="20"/>
+              </w:rPr>
+              <w:t>bool</w:t>
+            </w:r>
+            <w:proofErr w:type="gramEnd"/>
+            <w:r>
+              <w:rPr>
+                <w:sz w:val="20"/>
+              </w:rPr>
+              <w:t xml:space="preserve"> </w:t>
+            </w:r>
+            <w:proofErr w:type="spellStart"/>
             <w:r>
               <w:rPr>
                 <w:sz w:val="20"/>
               </w:rPr>
               <w:t>checkIfAscendingSeries</w:t>
             </w:r>
+            <w:proofErr w:type="spellEnd"/>
             <w:r>
               <w:rPr>
                 <w:sz w:val="20"/>
@@ -827,14 +935,30 @@
               <w:rPr>
                 <w:sz w:val="20"/>
               </w:rPr>
-              <w:t xml:space="preserve">private static bool </w:t>
-            </w:r>
+              <w:t xml:space="preserve">private static </w:t>
+            </w:r>
+            <w:proofErr w:type="gramStart"/>
+            <w:r>
+              <w:rPr>
+                <w:sz w:val="20"/>
+              </w:rPr>
+              <w:t>bool</w:t>
+            </w:r>
+            <w:proofErr w:type="gramEnd"/>
+            <w:r>
+              <w:rPr>
+                <w:sz w:val="20"/>
+              </w:rPr>
+              <w:t xml:space="preserve"> </w:t>
+            </w:r>
+            <w:proofErr w:type="spellStart"/>
             <w:r>
               <w:rPr>
                 <w:sz w:val="20"/>
               </w:rPr>
               <w:t>checkIfDescendingSeries</w:t>
             </w:r>
+            <w:proofErr w:type="spellEnd"/>
             <w:r>
               <w:rPr>
                 <w:sz w:val="20"/>
@@ -860,12 +984,14 @@
               </w:rPr>
               <w:t xml:space="preserve">private static void </w:t>
             </w:r>
+            <w:proofErr w:type="spellStart"/>
             <w:r>
               <w:rPr>
                 <w:sz w:val="20"/>
               </w:rPr>
               <w:t>drawAstrixClock</w:t>
             </w:r>
+            <w:proofErr w:type="spellEnd"/>
             <w:r>
               <w:rPr>
                 <w:sz w:val="20"/>
@@ -891,12 +1017,14 @@
               </w:rPr>
               <w:t xml:space="preserve">private static string </w:t>
             </w:r>
+            <w:proofErr w:type="spellStart"/>
             <w:r>
               <w:rPr>
                 <w:sz w:val="20"/>
               </w:rPr>
               <w:t>getInputFromUser</w:t>
             </w:r>
+            <w:proofErr w:type="spellEnd"/>
             <w:r>
               <w:rPr>
                 <w:sz w:val="20"/>
@@ -950,12 +1078,14 @@
                 <w:sz w:val="20"/>
               </w:rPr>
             </w:pPr>
+            <w:proofErr w:type="spellStart"/>
             <w:r>
               <w:rPr>
                 <w:sz w:val="20"/>
               </w:rPr>
               <w:t>eDemoOptions</w:t>
             </w:r>
+            <w:proofErr w:type="spellEnd"/>
           </w:p>
         </w:tc>
         <w:tc>
@@ -986,12 +1116,14 @@
               </w:rPr>
               <w:t xml:space="preserve">public static int </w:t>
             </w:r>
+            <w:proofErr w:type="spellStart"/>
             <w:r>
               <w:rPr>
                 <w:sz w:val="20"/>
               </w:rPr>
               <w:t>BinaryCheck</w:t>
             </w:r>
+            <w:proofErr w:type="spellEnd"/>
           </w:p>
           <w:p>
             <w:pPr>
@@ -1028,8 +1160,16 @@
               <w:rPr>
                 <w:sz w:val="20"/>
               </w:rPr>
-              <w:t>public static int StarClock</w:t>
-            </w:r>
+              <w:t xml:space="preserve">public static int </w:t>
+            </w:r>
+            <w:proofErr w:type="spellStart"/>
+            <w:r>
+              <w:rPr>
+                <w:sz w:val="20"/>
+              </w:rPr>
+              <w:t>StarClock</w:t>
+            </w:r>
+            <w:proofErr w:type="spellEnd"/>
           </w:p>
         </w:tc>
       </w:tr>
@@ -1065,9 +1205,11 @@
         </w:rPr>
         <w:t xml:space="preserve"> סיסמה: </w:t>
       </w:r>
+      <w:proofErr w:type="spellStart"/>
       <w:r>
         <w:t>CSharpRocks</w:t>
       </w:r>
+      <w:proofErr w:type="spellEnd"/>
     </w:p>
     <w:p>
       <w:pPr>
@@ -1403,6 +1545,106 @@
           </wp:inline>
         </w:drawing>
       </w:r>
+    </w:p>
+    <w:p>
+      <w:pPr>
+        <w:pStyle w:val="ListParagraph"/>
+        <w:numPr>
+          <w:ilvl w:val="0"/>
+          <w:numId w:val="4"/>
+        </w:numPr>
+        <w:bidi/>
+      </w:pPr>
+      <w:r>
+        <w:rPr>
+          <w:rFonts w:hint="cs"/>
+          <w:rtl/>
+        </w:rPr>
+        <w:t>עץ מספרים למתחילים</w:t>
+      </w:r>
+    </w:p>
+    <w:p>
+      <w:pPr>
+        <w:pStyle w:val="ListParagraph"/>
+        <w:bidi/>
+        <w:rPr>
+          <w:rtl/>
+        </w:rPr>
+      </w:pPr>
+      <w:r>
+        <w:rPr>
+          <w:rFonts w:cs="Arial"/>
+          <w:rtl/>
+        </w:rPr>
+        <w:drawing>
+          <wp:inline distT="0" distB="0" distL="0" distR="0" wp14:anchorId="25CC31F4" wp14:editId="25A519A9">
+            <wp:extent cx="3743847" cy="3467584"/>
+            <wp:effectExtent l="0" t="0" r="0" b="0"/>
+            <wp:docPr id="1858500199" name="Picture 1"/>
+            <wp:cNvGraphicFramePr>
+              <a:graphicFrameLocks xmlns:a="http://schemas.openxmlformats.org/drawingml/2006/main" noChangeAspect="1"/>
+            </wp:cNvGraphicFramePr>
+            <a:graphic xmlns:a="http://schemas.openxmlformats.org/drawingml/2006/main">
+              <a:graphicData uri="http://schemas.openxmlformats.org/drawingml/2006/picture">
+                <pic:pic xmlns:pic="http://schemas.openxmlformats.org/drawingml/2006/picture">
+                  <pic:nvPicPr>
+                    <pic:cNvPr id="1858500199" name=""/>
+                    <pic:cNvPicPr/>
+                  </pic:nvPicPr>
+                  <pic:blipFill>
+                    <a:blip r:embed="rId11"/>
+                    <a:stretch>
+                      <a:fillRect/>
+                    </a:stretch>
+                  </pic:blipFill>
+                  <pic:spPr>
+                    <a:xfrm>
+                      <a:off x="0" y="0"/>
+                      <a:ext cx="3743847" cy="3467584"/>
+                    </a:xfrm>
+                    <a:prstGeom prst="rect">
+                      <a:avLst/>
+                    </a:prstGeom>
+                  </pic:spPr>
+                </pic:pic>
+              </a:graphicData>
+            </a:graphic>
+          </wp:inline>
+        </w:drawing>
+      </w:r>
+    </w:p>
+    <w:p>
+      <w:pPr>
+        <w:pStyle w:val="ListParagraph"/>
+        <w:bidi/>
+        <w:rPr>
+          <w:rtl/>
+        </w:rPr>
+      </w:pPr>
+    </w:p>
+    <w:p>
+      <w:pPr>
+        <w:pStyle w:val="ListParagraph"/>
+        <w:numPr>
+          <w:ilvl w:val="0"/>
+          <w:numId w:val="4"/>
+        </w:numPr>
+        <w:bidi/>
+      </w:pPr>
+      <w:r>
+        <w:rPr>
+          <w:rFonts w:hint="cs"/>
+          <w:rtl/>
+        </w:rPr>
+        <w:lastRenderedPageBreak/>
+        <w:t>עץ מספרים דינאמי</w:t>
+      </w:r>
+    </w:p>
+    <w:p>
+      <w:pPr>
+        <w:pStyle w:val="ListParagraph"/>
+        <w:bidi/>
+      </w:pPr>
     </w:p>
     <w:sectPr>
       <w:pgSz w:w="12240" w:h="15840"/>

</xml_diff>